<commit_message>
/ ‘clients/Ted Bowman/InfoSci MPS Project Proposal Form_acquia1-feedback1.docx’
</commit_message>
<xml_diff>
--- a/clients/Ted Bowman/InfoSci MPS Project Proposal Form_acquia1-feedback1.docx
+++ b/clients/Ted Bowman/InfoSci MPS Project Proposal Form_acquia1-feedback1.docx
@@ -6,8 +6,6 @@
       <w:pPr>
         <w:pStyle w:val="Heading1"/>
       </w:pPr>
-      <w:bookmarkStart w:id="0" w:name="_GoBack"/>
-      <w:bookmarkEnd w:id="0"/>
       <w:r>
         <w:t>Master of Professional Studies in Information Science</w:t>
       </w:r>
@@ -117,10 +115,15 @@
       </w:r>
     </w:p>
     <w:p>
-      <w:bookmarkStart w:id="1" w:name="_gjdgxs" w:colFirst="0" w:colLast="0"/>
+      <w:bookmarkStart w:id="0" w:name="_gjdgxs" w:colFirst="0" w:colLast="0"/>
+      <w:bookmarkEnd w:id="0"/>
+      <w:r>
+        <w:t>Please complete the following project proposal form to sponsor an MPS Project. This form will be used to determine if your project is appropriate for MPS students and whether it is</w:t>
+      </w:r>
+      <w:bookmarkStart w:id="1" w:name="_GoBack"/>
       <w:bookmarkEnd w:id="1"/>
       <w:r>
-        <w:t>Please complete the following project proposal form to sponsor an MPS Project. This form will be used to determine if your project is appropriate for MPS students and whether it is of sufficient scope for a semester long project (~400-500 person-hours). We</w:t>
+        <w:t xml:space="preserve"> of sufficient scope for a semester long project (~400-500 person-hours). We</w:t>
       </w:r>
       <w:r>
         <w:t xml:space="preserve"> will assign teams with complementary skills based on the skills and experience you list in this form. We will also share most of this form with the students to help them make their top project choices before we assign the projects.</w:t>
@@ -453,6 +456,131 @@
           <w:p>
             <w:pPr>
               <w:rPr>
+                <w:rFonts w:asciiTheme="majorHAnsi" w:eastAsia="Arial" w:hAnsiTheme="majorHAnsi" w:cstheme="majorHAnsi"/>
+                <w:color w:val="222222"/>
+                <w:highlight w:val="white"/>
+                <w:rPrChange w:id="4" w:author="kjh235@cornell.edu" w:date="2017-12-13T11:28:00Z">
+                  <w:rPr>
+                    <w:rFonts w:ascii="Arial" w:eastAsia="Arial" w:hAnsi="Arial" w:cs="Arial"/>
+                    <w:color w:val="222222"/>
+                    <w:sz w:val="24"/>
+                    <w:szCs w:val="24"/>
+                    <w:highlight w:val="white"/>
+                  </w:rPr>
+                </w:rPrChange>
+              </w:rPr>
+            </w:pPr>
+            <w:proofErr w:type="spellStart"/>
+            <w:r>
+              <w:rPr>
+                <w:rFonts w:asciiTheme="majorHAnsi" w:eastAsia="Arial" w:hAnsiTheme="majorHAnsi" w:cstheme="majorHAnsi"/>
+                <w:color w:val="222222"/>
+                <w:highlight w:val="white"/>
+                <w:rPrChange w:id="5" w:author="kjh235@cornell.edu" w:date="2017-12-13T11:28:00Z">
+                  <w:rPr>
+                    <w:rFonts w:ascii="Arial" w:eastAsia="Arial" w:hAnsi="Arial" w:cs="Arial"/>
+                    <w:color w:val="222222"/>
+                    <w:sz w:val="24"/>
+                    <w:szCs w:val="24"/>
+                    <w:highlight w:val="white"/>
+                  </w:rPr>
+                </w:rPrChange>
+              </w:rPr>
+              <w:t>Acquia</w:t>
+            </w:r>
+            <w:proofErr w:type="spellEnd"/>
+            <w:r>
+              <w:rPr>
+                <w:rFonts w:asciiTheme="majorHAnsi" w:eastAsia="Arial" w:hAnsiTheme="majorHAnsi" w:cstheme="majorHAnsi"/>
+                <w:color w:val="222222"/>
+                <w:highlight w:val="white"/>
+                <w:rPrChange w:id="6" w:author="kjh235@cornell.edu" w:date="2017-12-13T11:28:00Z">
+                  <w:rPr>
+                    <w:rFonts w:ascii="Arial" w:eastAsia="Arial" w:hAnsi="Arial" w:cs="Arial"/>
+                    <w:color w:val="222222"/>
+                    <w:sz w:val="24"/>
+                    <w:szCs w:val="24"/>
+                    <w:highlight w:val="white"/>
+                  </w:rPr>
+                </w:rPrChange>
+              </w:rPr>
+              <w:t xml:space="preserve"> provides the leading cloud platform for building, delivering, and optimizing digital experiences. </w:t>
+            </w:r>
+            <w:proofErr w:type="spellStart"/>
+            <w:r>
+              <w:rPr>
+                <w:rFonts w:asciiTheme="majorHAnsi" w:eastAsia="Arial" w:hAnsiTheme="majorHAnsi" w:cstheme="majorHAnsi"/>
+                <w:color w:val="222222"/>
+                <w:highlight w:val="white"/>
+                <w:rPrChange w:id="7" w:author="kjh235@cornell.edu" w:date="2017-12-13T11:28:00Z">
+                  <w:rPr>
+                    <w:rFonts w:ascii="Arial" w:eastAsia="Arial" w:hAnsi="Arial" w:cs="Arial"/>
+                    <w:color w:val="222222"/>
+                    <w:sz w:val="24"/>
+                    <w:szCs w:val="24"/>
+                    <w:highlight w:val="white"/>
+                  </w:rPr>
+                </w:rPrChange>
+              </w:rPr>
+              <w:t>Acquia</w:t>
+            </w:r>
+            <w:proofErr w:type="spellEnd"/>
+            <w:r>
+              <w:rPr>
+                <w:rFonts w:asciiTheme="majorHAnsi" w:eastAsia="Arial" w:hAnsiTheme="majorHAnsi" w:cstheme="majorHAnsi"/>
+                <w:color w:val="222222"/>
+                <w:highlight w:val="white"/>
+                <w:rPrChange w:id="8" w:author="kjh235@cornell.edu" w:date="2017-12-13T11:28:00Z">
+                  <w:rPr>
+                    <w:rFonts w:ascii="Arial" w:eastAsia="Arial" w:hAnsi="Arial" w:cs="Arial"/>
+                    <w:color w:val="222222"/>
+                    <w:sz w:val="24"/>
+                    <w:szCs w:val="24"/>
+                    <w:highlight w:val="white"/>
+                  </w:rPr>
+                </w:rPrChange>
+              </w:rPr>
+              <w:t xml:space="preserve"> provides software-as-a-service enterprise products, services, and technical support for the open-source web content </w:t>
+            </w:r>
+            <w:r>
+              <w:rPr>
+                <w:rFonts w:asciiTheme="majorHAnsi" w:eastAsia="Arial" w:hAnsiTheme="majorHAnsi" w:cstheme="majorHAnsi"/>
+                <w:color w:val="222222"/>
+                <w:highlight w:val="white"/>
+                <w:rPrChange w:id="9" w:author="kjh235@cornell.edu" w:date="2017-12-13T11:28:00Z">
+                  <w:rPr>
+                    <w:rFonts w:ascii="Arial" w:eastAsia="Arial" w:hAnsi="Arial" w:cs="Arial"/>
+                    <w:color w:val="222222"/>
+                    <w:sz w:val="24"/>
+                    <w:szCs w:val="24"/>
+                    <w:highlight w:val="white"/>
+                  </w:rPr>
+                </w:rPrChange>
+              </w:rPr>
+              <w:t>management platform Drupal.</w:t>
+            </w:r>
+          </w:p>
+          <w:p>
+            <w:pPr>
+              <w:rPr>
+                <w:rFonts w:asciiTheme="majorHAnsi" w:eastAsia="Arial" w:hAnsiTheme="majorHAnsi" w:cstheme="majorHAnsi"/>
+                <w:color w:val="222222"/>
+                <w:highlight w:val="white"/>
+                <w:rPrChange w:id="10" w:author="kjh235@cornell.edu" w:date="2017-12-13T11:28:00Z">
+                  <w:rPr>
+                    <w:rFonts w:ascii="Arial" w:eastAsia="Arial" w:hAnsi="Arial" w:cs="Arial"/>
+                    <w:color w:val="222222"/>
+                    <w:sz w:val="24"/>
+                    <w:szCs w:val="24"/>
+                    <w:highlight w:val="white"/>
+                  </w:rPr>
+                </w:rPrChange>
+              </w:rPr>
+            </w:pPr>
+          </w:p>
+          <w:p>
+            <w:pPr>
+              <w:rPr>
                 <w:rFonts w:ascii="Arial" w:eastAsia="Arial" w:hAnsi="Arial" w:cs="Arial"/>
                 <w:color w:val="222222"/>
                 <w:sz w:val="24"/>
@@ -463,142 +591,108 @@
             <w:proofErr w:type="spellStart"/>
             <w:r>
               <w:rPr>
-                <w:rFonts w:ascii="Arial" w:eastAsia="Arial" w:hAnsi="Arial" w:cs="Arial"/>
+                <w:rFonts w:asciiTheme="majorHAnsi" w:eastAsia="Arial" w:hAnsiTheme="majorHAnsi" w:cstheme="majorHAnsi"/>
                 <w:color w:val="222222"/>
-                <w:sz w:val="24"/>
-                <w:szCs w:val="24"/>
                 <w:highlight w:val="white"/>
-              </w:rPr>
-              <w:t>Acquia</w:t>
+                <w:rPrChange w:id="11" w:author="kjh235@cornell.edu" w:date="2017-12-13T11:28:00Z">
+                  <w:rPr>
+                    <w:rFonts w:ascii="Arial" w:eastAsia="Arial" w:hAnsi="Arial" w:cs="Arial"/>
+                    <w:color w:val="222222"/>
+                    <w:sz w:val="24"/>
+                    <w:szCs w:val="24"/>
+                    <w:highlight w:val="white"/>
+                  </w:rPr>
+                </w:rPrChange>
+              </w:rPr>
+              <w:t>Acquia’s</w:t>
             </w:r>
             <w:proofErr w:type="spellEnd"/>
             <w:r>
               <w:rPr>
-                <w:rFonts w:ascii="Arial" w:eastAsia="Arial" w:hAnsi="Arial" w:cs="Arial"/>
+                <w:rFonts w:asciiTheme="majorHAnsi" w:eastAsia="Arial" w:hAnsiTheme="majorHAnsi" w:cstheme="majorHAnsi"/>
                 <w:color w:val="222222"/>
-                <w:sz w:val="24"/>
-                <w:szCs w:val="24"/>
                 <w:highlight w:val="white"/>
-              </w:rPr>
-              <w:t xml:space="preserve"> provides the leading cloud platform for building, delivering, and optimizing digital experiences. </w:t>
+                <w:rPrChange w:id="12" w:author="kjh235@cornell.edu" w:date="2017-12-13T11:28:00Z">
+                  <w:rPr>
+                    <w:rFonts w:ascii="Arial" w:eastAsia="Arial" w:hAnsi="Arial" w:cs="Arial"/>
+                    <w:color w:val="222222"/>
+                    <w:sz w:val="24"/>
+                    <w:szCs w:val="24"/>
+                    <w:highlight w:val="white"/>
+                  </w:rPr>
+                </w:rPrChange>
+              </w:rPr>
+              <w:t xml:space="preserve"> Office of the CTO(OCTO) is </w:t>
             </w:r>
             <w:proofErr w:type="spellStart"/>
             <w:r>
               <w:rPr>
-                <w:rFonts w:ascii="Arial" w:eastAsia="Arial" w:hAnsi="Arial" w:cs="Arial"/>
+                <w:rFonts w:asciiTheme="majorHAnsi" w:eastAsia="Arial" w:hAnsiTheme="majorHAnsi" w:cstheme="majorHAnsi"/>
                 <w:color w:val="222222"/>
-                <w:sz w:val="24"/>
-                <w:szCs w:val="24"/>
                 <w:highlight w:val="white"/>
-              </w:rPr>
-              <w:t>Acquia</w:t>
+                <w:rPrChange w:id="13" w:author="kjh235@cornell.edu" w:date="2017-12-13T11:28:00Z">
+                  <w:rPr>
+                    <w:rFonts w:ascii="Arial" w:eastAsia="Arial" w:hAnsi="Arial" w:cs="Arial"/>
+                    <w:color w:val="222222"/>
+                    <w:sz w:val="24"/>
+                    <w:szCs w:val="24"/>
+                    <w:highlight w:val="white"/>
+                  </w:rPr>
+                </w:rPrChange>
+              </w:rPr>
+              <w:t>lead</w:t>
             </w:r>
             <w:proofErr w:type="spellEnd"/>
             <w:r>
               <w:rPr>
-                <w:rFonts w:ascii="Arial" w:eastAsia="Arial" w:hAnsi="Arial" w:cs="Arial"/>
+                <w:rFonts w:asciiTheme="majorHAnsi" w:eastAsia="Arial" w:hAnsiTheme="majorHAnsi" w:cstheme="majorHAnsi"/>
                 <w:color w:val="222222"/>
-                <w:sz w:val="24"/>
-                <w:szCs w:val="24"/>
                 <w:highlight w:val="white"/>
-              </w:rPr>
-              <w:t xml:space="preserve"> provides software-as-a-service enterprise products, services, and technical support for the open-source web content </w:t>
-            </w:r>
-            <w:r>
-              <w:rPr>
-                <w:rFonts w:ascii="Arial" w:eastAsia="Arial" w:hAnsi="Arial" w:cs="Arial"/>
+                <w:rPrChange w:id="14" w:author="kjh235@cornell.edu" w:date="2017-12-13T11:28:00Z">
+                  <w:rPr>
+                    <w:rFonts w:ascii="Arial" w:eastAsia="Arial" w:hAnsi="Arial" w:cs="Arial"/>
+                    <w:color w:val="222222"/>
+                    <w:sz w:val="24"/>
+                    <w:szCs w:val="24"/>
+                    <w:highlight w:val="white"/>
+                  </w:rPr>
+                </w:rPrChange>
+              </w:rPr>
+              <w:t xml:space="preserve"> by Dries </w:t>
+            </w:r>
+            <w:proofErr w:type="spellStart"/>
+            <w:r>
+              <w:rPr>
+                <w:rFonts w:asciiTheme="majorHAnsi" w:eastAsia="Arial" w:hAnsiTheme="majorHAnsi" w:cstheme="majorHAnsi"/>
                 <w:color w:val="222222"/>
-                <w:sz w:val="24"/>
-                <w:szCs w:val="24"/>
                 <w:highlight w:val="white"/>
-              </w:rPr>
-              <w:t>management platform Drupal.</w:t>
-            </w:r>
-          </w:p>
-          <w:p>
-            <w:pPr>
-              <w:rPr>
-                <w:rFonts w:ascii="Arial" w:eastAsia="Arial" w:hAnsi="Arial" w:cs="Arial"/>
+                <w:rPrChange w:id="15" w:author="kjh235@cornell.edu" w:date="2017-12-13T11:28:00Z">
+                  <w:rPr>
+                    <w:rFonts w:ascii="Arial" w:eastAsia="Arial" w:hAnsi="Arial" w:cs="Arial"/>
+                    <w:color w:val="222222"/>
+                    <w:sz w:val="24"/>
+                    <w:szCs w:val="24"/>
+                    <w:highlight w:val="white"/>
+                  </w:rPr>
+                </w:rPrChange>
+              </w:rPr>
+              <w:t>Buytraert</w:t>
+            </w:r>
+            <w:proofErr w:type="spellEnd"/>
+            <w:r>
+              <w:rPr>
+                <w:rFonts w:asciiTheme="majorHAnsi" w:eastAsia="Arial" w:hAnsiTheme="majorHAnsi" w:cstheme="majorHAnsi"/>
                 <w:color w:val="222222"/>
-                <w:sz w:val="24"/>
-                <w:szCs w:val="24"/>
                 <w:highlight w:val="white"/>
-              </w:rPr>
-            </w:pPr>
-          </w:p>
-          <w:p>
-            <w:pPr>
-              <w:rPr>
-                <w:rFonts w:ascii="Arial" w:eastAsia="Arial" w:hAnsi="Arial" w:cs="Arial"/>
-                <w:color w:val="222222"/>
-                <w:sz w:val="24"/>
-                <w:szCs w:val="24"/>
-                <w:highlight w:val="white"/>
-              </w:rPr>
-            </w:pPr>
-            <w:proofErr w:type="spellStart"/>
-            <w:r>
-              <w:rPr>
-                <w:rFonts w:ascii="Arial" w:eastAsia="Arial" w:hAnsi="Arial" w:cs="Arial"/>
-                <w:color w:val="222222"/>
-                <w:sz w:val="24"/>
-                <w:szCs w:val="24"/>
-                <w:highlight w:val="white"/>
-              </w:rPr>
-              <w:t>Acquia’s</w:t>
-            </w:r>
-            <w:proofErr w:type="spellEnd"/>
-            <w:r>
-              <w:rPr>
-                <w:rFonts w:ascii="Arial" w:eastAsia="Arial" w:hAnsi="Arial" w:cs="Arial"/>
-                <w:color w:val="222222"/>
-                <w:sz w:val="24"/>
-                <w:szCs w:val="24"/>
-                <w:highlight w:val="white"/>
-              </w:rPr>
-              <w:t xml:space="preserve"> Office of the CTO(OCTO) is </w:t>
-            </w:r>
-            <w:proofErr w:type="spellStart"/>
-            <w:r>
-              <w:rPr>
-                <w:rFonts w:ascii="Arial" w:eastAsia="Arial" w:hAnsi="Arial" w:cs="Arial"/>
-                <w:color w:val="222222"/>
-                <w:sz w:val="24"/>
-                <w:szCs w:val="24"/>
-                <w:highlight w:val="white"/>
-              </w:rPr>
-              <w:t>lead</w:t>
-            </w:r>
-            <w:proofErr w:type="spellEnd"/>
-            <w:r>
-              <w:rPr>
-                <w:rFonts w:ascii="Arial" w:eastAsia="Arial" w:hAnsi="Arial" w:cs="Arial"/>
-                <w:color w:val="222222"/>
-                <w:sz w:val="24"/>
-                <w:szCs w:val="24"/>
-                <w:highlight w:val="white"/>
-              </w:rPr>
-              <w:t xml:space="preserve"> by Dries </w:t>
-            </w:r>
-            <w:proofErr w:type="spellStart"/>
-            <w:r>
-              <w:rPr>
-                <w:rFonts w:ascii="Arial" w:eastAsia="Arial" w:hAnsi="Arial" w:cs="Arial"/>
-                <w:color w:val="222222"/>
-                <w:sz w:val="24"/>
-                <w:szCs w:val="24"/>
-                <w:highlight w:val="white"/>
-              </w:rPr>
-              <w:t>Buytraert</w:t>
-            </w:r>
-            <w:proofErr w:type="spellEnd"/>
-            <w:r>
-              <w:rPr>
-                <w:rFonts w:ascii="Arial" w:eastAsia="Arial" w:hAnsi="Arial" w:cs="Arial"/>
-                <w:color w:val="222222"/>
-                <w:sz w:val="24"/>
-                <w:szCs w:val="24"/>
-                <w:highlight w:val="white"/>
+                <w:rPrChange w:id="16" w:author="kjh235@cornell.edu" w:date="2017-12-13T11:28:00Z">
+                  <w:rPr>
+                    <w:rFonts w:ascii="Arial" w:eastAsia="Arial" w:hAnsi="Arial" w:cs="Arial"/>
+                    <w:color w:val="222222"/>
+                    <w:sz w:val="24"/>
+                    <w:szCs w:val="24"/>
+                    <w:highlight w:val="white"/>
+                  </w:rPr>
+                </w:rPrChange>
               </w:rPr>
               <w:t>, the Drupal project lead and founder,  and is focused on helping maintain and develop Drupal.</w:t>
             </w:r>
@@ -878,7 +972,21 @@
               <w:t xml:space="preserve">Drupal is a content management system that powers over a million websites including whitehouse.gov and weather.com. Drupal and the surrounding software ecosystem are developed by over 100,000 contributors on the drupal.org website.  Drupal.org has over 15 </w:t>
             </w:r>
             <w:r>
-              <w:t>years of project issue data containing both code changes and the user interactions associated with the changes. The aim of this project is to analyze this data to provide meaningful insight into patterns of contributor interaction, engagement, and retentio</w:t>
+              <w:t xml:space="preserve">years of project issue data containing both code changes and the user interactions associated with the changes. The aim of this project is to </w:t>
+            </w:r>
+            <w:commentRangeStart w:id="17"/>
+            <w:r>
+              <w:t>analyze this data</w:t>
+            </w:r>
+            <w:commentRangeEnd w:id="17"/>
+            <w:r>
+              <w:rPr>
+                <w:rStyle w:val="CommentReference"/>
+              </w:rPr>
+              <w:commentReference w:id="17"/>
+            </w:r>
+            <w:r>
+              <w:t xml:space="preserve"> to provide meaningful insight into patterns of contributor interaction, engagement, and retentio</w:t>
             </w:r>
             <w:r>
               <w:t xml:space="preserve">n.  </w:t>
@@ -987,7 +1095,7 @@
               <w:lastRenderedPageBreak/>
               <w:t xml:space="preserve">Extraction of data from the drupal.org issue queues(for example: </w:t>
             </w:r>
-            <w:hyperlink r:id="rId8">
+            <w:hyperlink r:id="rId10">
               <w:r>
                 <w:rPr>
                   <w:color w:val="1155CC"/>
@@ -1095,12 +1203,12 @@
                 <w:b/>
               </w:rPr>
             </w:pPr>
-            <w:bookmarkStart w:id="4" w:name="3znysh7" w:colFirst="0" w:colLast="0"/>
-            <w:bookmarkStart w:id="5" w:name="2et92p0" w:colFirst="0" w:colLast="0"/>
-            <w:bookmarkStart w:id="6" w:name="3dy6vkm" w:colFirst="0" w:colLast="0"/>
-            <w:bookmarkEnd w:id="4"/>
-            <w:bookmarkEnd w:id="5"/>
-            <w:bookmarkEnd w:id="6"/>
+            <w:bookmarkStart w:id="18" w:name="3znysh7" w:colFirst="0" w:colLast="0"/>
+            <w:bookmarkStart w:id="19" w:name="2et92p0" w:colFirst="0" w:colLast="0"/>
+            <w:bookmarkStart w:id="20" w:name="3dy6vkm" w:colFirst="0" w:colLast="0"/>
+            <w:bookmarkEnd w:id="18"/>
+            <w:bookmarkEnd w:id="19"/>
+            <w:bookmarkEnd w:id="20"/>
             <w:r>
               <w:rPr>
                 <w:b/>
@@ -1520,8 +1628,8 @@
               </w:rPr>
               <w:tab/>
             </w:r>
-            <w:bookmarkStart w:id="7" w:name="tyjcwt" w:colFirst="0" w:colLast="0"/>
-            <w:bookmarkEnd w:id="7"/>
+            <w:bookmarkStart w:id="21" w:name="tyjcwt" w:colFirst="0" w:colLast="0"/>
+            <w:bookmarkEnd w:id="21"/>
             <w:r>
               <w:rPr>
                 <w:b/>
@@ -1654,8 +1762,8 @@
               </w:rPr>
               <w:tab/>
             </w:r>
-            <w:bookmarkStart w:id="8" w:name="1t3h5sf" w:colFirst="0" w:colLast="0"/>
-            <w:bookmarkEnd w:id="8"/>
+            <w:bookmarkStart w:id="22" w:name="1t3h5sf" w:colFirst="0" w:colLast="0"/>
+            <w:bookmarkEnd w:id="22"/>
             <w:r>
               <w:rPr>
                 <w:b/>
@@ -1761,7 +1869,7 @@
               <w:lastRenderedPageBreak/>
               <w:t xml:space="preserve">Please send your completed project proposal to the MPS Project Coordinator: </w:t>
             </w:r>
-            <w:hyperlink r:id="rId9">
+            <w:hyperlink r:id="rId11">
               <w:r>
                 <w:rPr>
                   <w:b/>
@@ -1792,6 +1900,33 @@
     </w:sectPr>
   </w:body>
 </w:document>
+</file>
+
+<file path=word/comments.xml><?xml version="1.0" encoding="utf-8"?>
+<w:comments xmlns:wpc="http://schemas.microsoft.com/office/word/2010/wordprocessingCanvas" xmlns:cx="http://schemas.microsoft.com/office/drawing/2014/chartex" xmlns:mc="http://schemas.openxmlformats.org/markup-compatibility/2006" xmlns:o="urn:schemas-microsoft-com:office:office" xmlns:r="http://schemas.openxmlformats.org/officeDocument/2006/relationships" xmlns:m="http://schemas.openxmlformats.org/officeDocument/2006/math" xmlns:v="urn:schemas-microsoft-com:vml" xmlns:wp14="http://schemas.microsoft.com/office/word/2010/wordprocessingDrawing" xmlns:wp="http://schemas.openxmlformats.org/drawingml/2006/wordprocessingDrawing" xmlns:w10="urn:schemas-microsoft-com:office:word" xmlns:w="http://schemas.openxmlformats.org/wordprocessingml/2006/main" xmlns:w14="http://schemas.microsoft.com/office/word/2010/wordml" xmlns:w15="http://schemas.microsoft.com/office/word/2012/wordml" xmlns:w16se="http://schemas.microsoft.com/office/word/2015/wordml/symex" xmlns:wpg="http://schemas.microsoft.com/office/word/2010/wordprocessingGroup" xmlns:wpi="http://schemas.microsoft.com/office/word/2010/wordprocessingInk" xmlns:wne="http://schemas.microsoft.com/office/word/2006/wordml" xmlns:wps="http://schemas.microsoft.com/office/word/2010/wordprocessingShape" mc:Ignorable="w14 w15 w16se wp14">
+  <w:comment w:id="17" w:author="kjh235@cornell.edu" w:date="2017-12-13T11:28:00Z" w:initials="KJH">
+    <w:p>
+      <w:pPr>
+        <w:pStyle w:val="CommentText"/>
+      </w:pPr>
+      <w:r>
+        <w:rPr>
+          <w:rStyle w:val="CommentReference"/>
+        </w:rPr>
+        <w:annotationRef/>
+      </w:r>
+      <w:r>
+        <w:t>Can you say more about how you anticipate they will analyze the data. If you can say more here, you are more likely to get students interested in your project. Especially if machine learning is involved.</w:t>
+      </w:r>
+    </w:p>
+  </w:comment>
+</w:comments>
+</file>
+
+<file path=word/commentsExtended.xml><?xml version="1.0" encoding="utf-8"?>
+<w15:commentsEx xmlns:wpc="http://schemas.microsoft.com/office/word/2010/wordprocessingCanvas" xmlns:cx="http://schemas.microsoft.com/office/drawing/2014/chartex" xmlns:mc="http://schemas.openxmlformats.org/markup-compatibility/2006" xmlns:o="urn:schemas-microsoft-com:office:office" xmlns:r="http://schemas.openxmlformats.org/officeDocument/2006/relationships" xmlns:m="http://schemas.openxmlformats.org/officeDocument/2006/math" xmlns:v="urn:schemas-microsoft-com:vml" xmlns:wp14="http://schemas.microsoft.com/office/word/2010/wordprocessingDrawing" xmlns:wp="http://schemas.openxmlformats.org/drawingml/2006/wordprocessingDrawing" xmlns:w10="urn:schemas-microsoft-com:office:word" xmlns:w="http://schemas.openxmlformats.org/wordprocessingml/2006/main" xmlns:w14="http://schemas.microsoft.com/office/word/2010/wordml" xmlns:w15="http://schemas.microsoft.com/office/word/2012/wordml" xmlns:w16se="http://schemas.microsoft.com/office/word/2015/wordml/symex" xmlns:wpg="http://schemas.microsoft.com/office/word/2010/wordprocessingGroup" xmlns:wpi="http://schemas.microsoft.com/office/word/2010/wordprocessingInk" xmlns:wne="http://schemas.microsoft.com/office/word/2006/wordml" xmlns:wps="http://schemas.microsoft.com/office/word/2010/wordprocessingShape" mc:Ignorable="w14 w15 w16se wp14">
+  <w15:commentEx w15:paraId="2F59BC65" w15:done="0"/>
+</w15:commentsEx>
 </file>
 
 <file path=word/numbering.xml><?xml version="1.0" encoding="utf-8"?>
@@ -2145,6 +2280,14 @@
     <w:abstractNumId w:val="0"/>
   </w:num>
 </w:numbering>
+</file>
+
+<file path=word/people.xml><?xml version="1.0" encoding="utf-8"?>
+<w15:people xmlns:wpc="http://schemas.microsoft.com/office/word/2010/wordprocessingCanvas" xmlns:cx="http://schemas.microsoft.com/office/drawing/2014/chartex" xmlns:mc="http://schemas.openxmlformats.org/markup-compatibility/2006" xmlns:o="urn:schemas-microsoft-com:office:office" xmlns:r="http://schemas.openxmlformats.org/officeDocument/2006/relationships" xmlns:m="http://schemas.openxmlformats.org/officeDocument/2006/math" xmlns:v="urn:schemas-microsoft-com:vml" xmlns:wp14="http://schemas.microsoft.com/office/word/2010/wordprocessingDrawing" xmlns:wp="http://schemas.openxmlformats.org/drawingml/2006/wordprocessingDrawing" xmlns:w10="urn:schemas-microsoft-com:office:word" xmlns:w="http://schemas.openxmlformats.org/wordprocessingml/2006/main" xmlns:w14="http://schemas.microsoft.com/office/word/2010/wordml" xmlns:w15="http://schemas.microsoft.com/office/word/2012/wordml" xmlns:w16se="http://schemas.microsoft.com/office/word/2015/wordml/symex" xmlns:wpg="http://schemas.microsoft.com/office/word/2010/wordprocessingGroup" xmlns:wpi="http://schemas.microsoft.com/office/word/2010/wordprocessingInk" xmlns:wne="http://schemas.microsoft.com/office/word/2006/wordml" xmlns:wps="http://schemas.microsoft.com/office/word/2010/wordprocessingShape" mc:Ignorable="w14 w15 w16se wp14">
+  <w15:person w15:author="kjh235@cornell.edu">
+    <w15:presenceInfo w15:providerId="None" w15:userId="kjh235@cornell.edu"/>
+  </w15:person>
+</w15:people>
 </file>
 
 <file path=word/styles.xml><?xml version="1.0" encoding="utf-8"?>
@@ -2725,6 +2868,88 @@
       </w:tblCellMar>
     </w:tblPr>
   </w:style>
+  <w:style w:type="character" w:styleId="CommentReference">
+    <w:name w:val="annotation reference"/>
+    <w:basedOn w:val="DefaultParagraphFont"/>
+    <w:uiPriority w:val="99"/>
+    <w:semiHidden/>
+    <w:unhideWhenUsed/>
+    <w:rsid w:val="00836A9C"/>
+    <w:rPr>
+      <w:sz w:val="16"/>
+      <w:szCs w:val="16"/>
+    </w:rPr>
+  </w:style>
+  <w:style w:type="paragraph" w:styleId="CommentText">
+    <w:name w:val="annotation text"/>
+    <w:basedOn w:val="Normal"/>
+    <w:link w:val="CommentTextChar"/>
+    <w:uiPriority w:val="99"/>
+    <w:semiHidden/>
+    <w:unhideWhenUsed/>
+    <w:rsid w:val="00836A9C"/>
+  </w:style>
+  <w:style w:type="character" w:customStyle="1" w:styleId="CommentTextChar">
+    <w:name w:val="Comment Text Char"/>
+    <w:basedOn w:val="DefaultParagraphFont"/>
+    <w:link w:val="CommentText"/>
+    <w:uiPriority w:val="99"/>
+    <w:semiHidden/>
+    <w:rsid w:val="00836A9C"/>
+  </w:style>
+  <w:style w:type="paragraph" w:styleId="CommentSubject">
+    <w:name w:val="annotation subject"/>
+    <w:basedOn w:val="CommentText"/>
+    <w:next w:val="CommentText"/>
+    <w:link w:val="CommentSubjectChar"/>
+    <w:uiPriority w:val="99"/>
+    <w:semiHidden/>
+    <w:unhideWhenUsed/>
+    <w:rsid w:val="00836A9C"/>
+    <w:rPr>
+      <w:b/>
+      <w:bCs/>
+    </w:rPr>
+  </w:style>
+  <w:style w:type="character" w:customStyle="1" w:styleId="CommentSubjectChar">
+    <w:name w:val="Comment Subject Char"/>
+    <w:basedOn w:val="CommentTextChar"/>
+    <w:link w:val="CommentSubject"/>
+    <w:uiPriority w:val="99"/>
+    <w:semiHidden/>
+    <w:rsid w:val="00836A9C"/>
+    <w:rPr>
+      <w:b/>
+      <w:bCs/>
+    </w:rPr>
+  </w:style>
+  <w:style w:type="paragraph" w:styleId="BalloonText">
+    <w:name w:val="Balloon Text"/>
+    <w:basedOn w:val="Normal"/>
+    <w:link w:val="BalloonTextChar"/>
+    <w:uiPriority w:val="99"/>
+    <w:semiHidden/>
+    <w:unhideWhenUsed/>
+    <w:rsid w:val="00836A9C"/>
+    <w:rPr>
+      <w:rFonts w:ascii="Segoe UI" w:hAnsi="Segoe UI" w:cs="Segoe UI"/>
+      <w:sz w:val="18"/>
+      <w:szCs w:val="18"/>
+    </w:rPr>
+  </w:style>
+  <w:style w:type="character" w:customStyle="1" w:styleId="BalloonTextChar">
+    <w:name w:val="Balloon Text Char"/>
+    <w:basedOn w:val="DefaultParagraphFont"/>
+    <w:link w:val="BalloonText"/>
+    <w:uiPriority w:val="99"/>
+    <w:semiHidden/>
+    <w:rsid w:val="00836A9C"/>
+    <w:rPr>
+      <w:rFonts w:ascii="Segoe UI" w:hAnsi="Segoe UI" w:cs="Segoe UI"/>
+      <w:sz w:val="18"/>
+      <w:szCs w:val="18"/>
+    </w:rPr>
+  </w:style>
 </w:styles>
 </file>
 

</xml_diff>